<commit_message>
add one function to extract bible scriptures from web. it also allows to send reminder of bible reading chapters for today.
</commit_message>
<xml_diff>
--- a/month_task.docx
+++ b/month_task.docx
@@ -4,7 +4,41 @@
   <w:body>
     <w:p>
       <w:r>
-        <w:t>12月主日崇拜服侍表</w:t>
+        <w:t>11月主日崇拜服侍表</w:t>
+        <w:br/>
+      </w:r>
+    </w:p>
+    <w:p>
+      <w:r>
+        <w:t xml:space="preserve">日期         4日           11日          18日          25日          </w:t>
+        <w:br/>
+        <w:t xml:space="preserve">领诗         卢伟         李志         君昊         思倩         </w:t>
+        <w:br/>
+        <w:t xml:space="preserve">司乐         昀晏         泰禾         耀宏         靖珊         </w:t>
+        <w:br/>
+        <w:t xml:space="preserve">音控         卢伟         成禾         明亮         以恒         </w:t>
+        <w:br/>
+        <w:t xml:space="preserve">司会         郑凯         卢伟         李志         耀宏         </w:t>
+        <w:br/>
+        <w:t xml:space="preserve">圣餐         元鹏         无            无            无            </w:t>
+        <w:br/>
+        <w:t xml:space="preserve">讲道         蔡牧师      蔡牧师      蔡牧师      蔡牧师      </w:t>
+        <w:br/>
+        <w:t xml:space="preserve">茶点         志钰         自超         成禾         佳宁         </w:t>
+        <w:br/>
+        <w:t xml:space="preserve">打扫         明亮         自超         成禾         佳宁         </w:t>
+        <w:br/>
+        <w:t xml:space="preserve">接待         自超         董婷         明星         君昊         </w:t>
+        <w:br/>
+        <w:t xml:space="preserve">儿童         悦茜         蔡师母      文佳         悦茜         </w:t>
+        <w:br/>
+        <w:t xml:space="preserve">助手         兴伟         天洵         以恒         天洵         </w:t>
+        <w:br/>
+      </w:r>
+    </w:p>
+    <w:p>
+      <w:r>
+        <w:t>11月周五查经服侍表</w:t>
         <w:br/>
       </w:r>
     </w:p>
@@ -12,53 +46,19 @@
       <w:r>
         <w:t xml:space="preserve">日期         2日           9日           16日          23日          30日          </w:t>
         <w:br/>
-        <w:t xml:space="preserve">领诗         昀晏         若涵         君昊         卢伟         思倩         </w:t>
+        <w:t xml:space="preserve">领诗         卓阳         明星         卢伟         自超         董婷         </w:t>
         <w:br/>
-        <w:t xml:space="preserve">司乐         君昊         泰禾         昀晏         耀宏         靖珊         </w:t>
+        <w:t xml:space="preserve">司乐         泰禾         以恒         蔡师母      耀宏         泰禾         </w:t>
         <w:br/>
-        <w:t xml:space="preserve">音控         成禾         君昊         燕杉         明亮         卢伟         </w:t>
+        <w:t xml:space="preserve">带领1        君昊         兴伟         董婷         悦茜         泰禾         </w:t>
         <w:br/>
-        <w:t xml:space="preserve">司会         元鹏         兴伟         卢伟         郑凯         明亮         </w:t>
+        <w:t xml:space="preserve">带领2        卢伟         佳宁         明亮         耀宏         君昊         </w:t>
         <w:br/>
-        <w:t xml:space="preserve">圣餐         明亮         无            无            无            无            </w:t>
+        <w:t xml:space="preserve">经文         创45章       创46章       创47章       创48章       创49章       </w:t>
         <w:br/>
-        <w:t xml:space="preserve">讲道         蔡牧师      蔡牧师      蔡牧师      蔡牧师      蔡牧师      </w:t>
+        <w:t xml:space="preserve">茶点         刘欢         卓阳         李志         佳宁         卢伟         </w:t>
         <w:br/>
-        <w:t xml:space="preserve">茶点         李志         成禾         卓阳         佳宁         刘欢         </w:t>
-        <w:br/>
-        <w:t xml:space="preserve">打扫         李志         成禾         卓阳         佳宁         刘欢         </w:t>
-        <w:br/>
-        <w:t xml:space="preserve">接待         若涵         佳宁         李志         兴伟         自超         </w:t>
-        <w:br/>
-        <w:t xml:space="preserve">儿童         蔡师母      文佳         悦茜         蔡师母      文佳         </w:t>
-        <w:br/>
-        <w:t xml:space="preserve">助手         兴伟         以恒         耀宏         天洵         兴伟         </w:t>
-        <w:br/>
-      </w:r>
-    </w:p>
-    <w:p>
-      <w:r>
-        <w:t>12月周五查经服侍表</w:t>
-        <w:br/>
-      </w:r>
-    </w:p>
-    <w:p>
-      <w:r>
-        <w:t xml:space="preserve">日期         7日           14日          21日          28日          </w:t>
-        <w:br/>
-        <w:t xml:space="preserve">领诗         以恒         李志         若涵         卓阳         </w:t>
-        <w:br/>
-        <w:t xml:space="preserve">司乐         蔡师母      耀宏         泰禾         蔡师母      </w:t>
-        <w:br/>
-        <w:t xml:space="preserve">带领1        李志         佳宁         董婷         悦茜         </w:t>
-        <w:br/>
-        <w:t xml:space="preserve">带领2        卢伟         兴伟         明亮         耀宏         </w:t>
-        <w:br/>
-        <w:t xml:space="preserve">经文         创50章       TBD            TBD            TBD            </w:t>
-        <w:br/>
-        <w:t xml:space="preserve">茶点         成禾         自超         刘欢         卓阳         </w:t>
-        <w:br/>
-        <w:t xml:space="preserve">打扫         成禾         自超         刘欢         卓阳         </w:t>
+        <w:t xml:space="preserve">打扫         刘欢         卓阳         李志         佳宁         卢伟         </w:t>
         <w:br/>
       </w:r>
     </w:p>

</xml_diff>